<commit_message>
Assigned tasks - Week 1
</commit_message>
<xml_diff>
--- a/Due stuff for Friday.docx
+++ b/Due stuff for Friday.docx
@@ -22,8 +22,6 @@
         </w:rPr>
         <w:t>Friday</w:t>
       </w:r>
-      <w:bookmarkStart w:id="0" w:name="_GoBack"/>
-      <w:bookmarkEnd w:id="0"/>
     </w:p>
     <w:p>
       <w:pPr>
@@ -51,6 +49,13 @@
         </w:rPr>
         <w:t xml:space="preserve">Programme plan </w:t>
       </w:r>
+      <w:r>
+        <w:rPr>
+          <w:highlight w:val="cyan"/>
+          <w:lang w:val="en-GB" w:eastAsia="ja-JP"/>
+        </w:rPr>
+        <w:t>- Jens and Stephen</w:t>
+      </w:r>
     </w:p>
     <w:p>
       <w:pPr>
@@ -74,46 +79,14 @@
           <w:highlight w:val="green"/>
           <w:lang w:val="en-GB"/>
         </w:rPr>
-        <w:t xml:space="preserve">main research question, </w:t>
-      </w:r>
-      <w:proofErr w:type="spellStart"/>
+        <w:t>main research question, subquestions and methodology</w:t>
+      </w:r>
       <w:r>
         <w:rPr>
           <w:highlight w:val="green"/>
           <w:lang w:val="en-GB"/>
         </w:rPr>
-        <w:t>subquestions</w:t>
-      </w:r>
-      <w:proofErr w:type="spellEnd"/>
-      <w:r>
-        <w:rPr>
-          <w:highlight w:val="green"/>
-          <w:lang w:val="en-GB"/>
-        </w:rPr>
-        <w:t xml:space="preserve"> and </w:t>
-      </w:r>
-      <w:proofErr w:type="gramStart"/>
-      <w:r>
-        <w:rPr>
-          <w:highlight w:val="green"/>
-          <w:lang w:val="en-GB"/>
-        </w:rPr>
-        <w:t>methodology</w:t>
-      </w:r>
-      <w:r>
-        <w:rPr>
-          <w:highlight w:val="green"/>
-          <w:lang w:val="en-GB"/>
-        </w:rPr>
-        <w:t>(</w:t>
-      </w:r>
-      <w:proofErr w:type="gramEnd"/>
-      <w:r>
-        <w:rPr>
-          <w:highlight w:val="green"/>
-          <w:lang w:val="en-GB"/>
-        </w:rPr>
-        <w:t>research strategy and design)</w:t>
+        <w:t>(research strategy and design)</w:t>
       </w:r>
       <w:r>
         <w:rPr>
@@ -191,6 +164,19 @@
         </w:rPr>
         <w:t>.</w:t>
       </w:r>
+      <w:r>
+        <w:rPr>
+          <w:lang w:val="en-GB" w:eastAsia="ja-JP"/>
+        </w:rPr>
+        <w:t xml:space="preserve"> - </w:t>
+      </w:r>
+      <w:r>
+        <w:rPr>
+          <w:highlight w:val="cyan"/>
+          <w:lang w:val="en-GB" w:eastAsia="ja-JP"/>
+        </w:rPr>
+        <w:t>tal, Semida and Andrej</w:t>
+      </w:r>
     </w:p>
     <w:p>
       <w:pPr>
@@ -316,49 +302,26 @@
           <w:highlight w:val="green"/>
           <w:lang w:val="en-GB"/>
         </w:rPr>
-        <w:t xml:space="preserve">relevant </w:t>
-      </w:r>
-      <w:proofErr w:type="spellStart"/>
+        <w:t>relevant subquestions</w:t>
+      </w:r>
+      <w:r>
+        <w:rPr>
+          <w:lang w:val="en-GB"/>
+        </w:rPr>
+        <w:t xml:space="preserve"> and detailed in the </w:t>
+      </w:r>
       <w:r>
         <w:rPr>
           <w:highlight w:val="green"/>
           <w:lang w:val="en-GB"/>
         </w:rPr>
-        <w:t>subquestions</w:t>
-      </w:r>
-      <w:proofErr w:type="spellEnd"/>
-      <w:r>
-        <w:rPr>
-          <w:lang w:val="en-GB"/>
-        </w:rPr>
-        <w:t xml:space="preserve"> and detailed in the </w:t>
-      </w:r>
-      <w:r>
-        <w:rPr>
-          <w:highlight w:val="green"/>
-          <w:lang w:val="en-GB"/>
-        </w:rPr>
         <w:t>methodology</w:t>
       </w:r>
       <w:r>
         <w:rPr>
           <w:lang w:val="en-GB"/>
         </w:rPr>
-        <w:t xml:space="preserve">. The research question is a subset of the main question in the programme plan, as are the </w:t>
-      </w:r>
-      <w:proofErr w:type="spellStart"/>
-      <w:r>
-        <w:rPr>
-          <w:lang w:val="en-GB"/>
-        </w:rPr>
-        <w:t>subquestions</w:t>
-      </w:r>
-      <w:proofErr w:type="spellEnd"/>
-      <w:r>
-        <w:rPr>
-          <w:lang w:val="en-GB"/>
-        </w:rPr>
-        <w:t xml:space="preserve"> and methodology. </w:t>
+        <w:t xml:space="preserve">. The research question is a subset of the main question in the programme plan, as are the subquestions and methodology. </w:t>
       </w:r>
     </w:p>
     <w:p>
@@ -377,35 +340,21 @@
         <w:rPr>
           <w:lang w:val="en-GB"/>
         </w:rPr>
-        <w:t xml:space="preserve">There will also be a </w:t>
-      </w:r>
-      <w:proofErr w:type="spellStart"/>
-      <w:r>
-        <w:rPr>
-          <w:lang w:val="en-GB"/>
-        </w:rPr>
-        <w:t>subquestion</w:t>
-      </w:r>
-      <w:proofErr w:type="spellEnd"/>
-      <w:r>
-        <w:rPr>
-          <w:lang w:val="en-GB"/>
-        </w:rPr>
-        <w:t xml:space="preserve"> not in the </w:t>
-      </w:r>
-      <w:commentRangeStart w:id="1"/>
+        <w:t xml:space="preserve">There will also be a subquestion not in the </w:t>
+      </w:r>
+      <w:commentRangeStart w:id="0"/>
       <w:r>
         <w:rPr>
           <w:lang w:val="en-GB"/>
         </w:rPr>
         <w:t>programme plan</w:t>
       </w:r>
-      <w:commentRangeEnd w:id="1"/>
+      <w:commentRangeEnd w:id="0"/>
       <w:r>
         <w:rPr>
           <w:rStyle w:val="CommentReference"/>
         </w:rPr>
-        <w:commentReference w:id="1"/>
+        <w:commentReference w:id="0"/>
       </w:r>
       <w:r>
         <w:rPr>
@@ -525,20 +474,154 @@
         </w:rPr>
         <w:t>Questions to ask teacher</w:t>
       </w:r>
-    </w:p>
-    <w:p>
-      <w:pPr>
-        <w:rPr>
-          <w:lang w:val="en-GB" w:eastAsia="ja-JP"/>
-        </w:rPr>
-      </w:pPr>
-    </w:p>
-    <w:p>
-      <w:pPr>
-        <w:rPr>
-          <w:lang w:val="en-GB" w:eastAsia="ja-JP"/>
-        </w:rPr>
-      </w:pPr>
+      <w:r>
+        <w:rPr>
+          <w:lang w:val="en-GB" w:eastAsia="ja-JP"/>
+        </w:rPr>
+        <w:t xml:space="preserve"> </w:t>
+      </w:r>
+      <w:r>
+        <w:rPr>
+          <w:highlight w:val="cyan"/>
+          <w:lang w:val="en-GB" w:eastAsia="ja-JP"/>
+        </w:rPr>
+        <w:t>- all of us</w:t>
+      </w:r>
+    </w:p>
+    <w:p>
+      <w:pPr>
+        <w:rPr>
+          <w:lang w:val="en-GB" w:eastAsia="ja-JP"/>
+        </w:rPr>
+      </w:pPr>
+    </w:p>
+    <w:p>
+      <w:pPr>
+        <w:rPr>
+          <w:lang w:val="en-GB" w:eastAsia="ja-JP"/>
+        </w:rPr>
+      </w:pPr>
+    </w:p>
+    <w:p>
+      <w:pPr>
+        <w:rPr>
+          <w:lang w:val="en-GB" w:eastAsia="ja-JP"/>
+        </w:rPr>
+      </w:pPr>
+      <w:r>
+        <w:rPr>
+          <w:lang w:val="en-GB" w:eastAsia="ja-JP"/>
+        </w:rPr>
+        <w:t>Research questions and subsquestions:</w:t>
+      </w:r>
+      <w:bookmarkStart w:id="1" w:name="_GoBack"/>
+      <w:bookmarkEnd w:id="1"/>
+    </w:p>
+    <w:p>
+      <w:pPr>
+        <w:rPr>
+          <w:highlight w:val="magenta"/>
+          <w:lang w:val="en-GB" w:eastAsia="ja-JP"/>
+        </w:rPr>
+      </w:pPr>
+      <w:r>
+        <w:rPr>
+          <w:lang w:val="en-GB" w:eastAsia="ja-JP"/>
+        </w:rPr>
+        <w:t xml:space="preserve">1. </w:t>
+      </w:r>
+      <w:r>
+        <w:rPr>
+          <w:highlight w:val="magenta"/>
+          <w:lang w:val="en-GB" w:eastAsia="ja-JP"/>
+        </w:rPr>
+        <w:t>What is the rate of grass consumption</w:t>
+      </w:r>
+      <w:r>
+        <w:rPr>
+          <w:highlight w:val="magenta"/>
+          <w:lang w:val="en-GB" w:eastAsia="ja-JP"/>
+        </w:rPr>
+        <w:t xml:space="preserve"> of each animal</w:t>
+      </w:r>
+      <w:r>
+        <w:rPr>
+          <w:highlight w:val="magenta"/>
+          <w:lang w:val="en-GB" w:eastAsia="ja-JP"/>
+        </w:rPr>
+        <w:t>?</w:t>
+      </w:r>
+      <w:r>
+        <w:rPr>
+          <w:highlight w:val="magenta"/>
+          <w:lang w:val="en-GB" w:eastAsia="ja-JP"/>
+        </w:rPr>
+        <w:t xml:space="preserve"> - SubQs</w:t>
+      </w:r>
+    </w:p>
+    <w:p>
+      <w:pPr>
+        <w:rPr>
+          <w:lang w:val="en-GB" w:eastAsia="ja-JP"/>
+        </w:rPr>
+      </w:pPr>
+      <w:r>
+        <w:rPr>
+          <w:highlight w:val="magenta"/>
+          <w:lang w:val="en-GB" w:eastAsia="ja-JP"/>
+        </w:rPr>
+        <w:t>2. H</w:t>
+      </w:r>
+      <w:r>
+        <w:rPr>
+          <w:highlight w:val="magenta"/>
+          <w:lang w:val="en-GB" w:eastAsia="ja-JP"/>
+        </w:rPr>
+        <w:t>ow do animal populations change as a result of grass availability</w:t>
+      </w:r>
+      <w:r>
+        <w:rPr>
+          <w:highlight w:val="magenta"/>
+          <w:lang w:val="en-GB" w:eastAsia="ja-JP"/>
+        </w:rPr>
+        <w:t>?</w:t>
+      </w:r>
+      <w:r>
+        <w:rPr>
+          <w:highlight w:val="magenta"/>
+          <w:lang w:val="en-GB" w:eastAsia="ja-JP"/>
+        </w:rPr>
+        <w:t xml:space="preserve"> - SubQs</w:t>
+      </w:r>
+    </w:p>
+    <w:p>
+      <w:pPr>
+        <w:rPr>
+          <w:lang w:val="en-GB" w:eastAsia="ja-JP"/>
+        </w:rPr>
+      </w:pPr>
+      <w:r>
+        <w:rPr>
+          <w:lang w:val="en-GB" w:eastAsia="ja-JP"/>
+        </w:rPr>
+        <w:t>8.</w:t>
+      </w:r>
+      <w:r>
+        <w:t xml:space="preserve"> </w:t>
+      </w:r>
+      <w:r>
+        <w:rPr>
+          <w:highlight w:val="cyan"/>
+          <w:lang w:val="en-GB" w:eastAsia="ja-JP"/>
+        </w:rPr>
+        <w:t>How do the herbivores and the geese compete for the grass in an enclosed area?</w:t>
+      </w:r>
+      <w:r>
+        <w:rPr>
+          <w:lang w:val="en-GB" w:eastAsia="ja-JP"/>
+        </w:rPr>
+        <w:t xml:space="preserve"> – Main Research Question</w:t>
+      </w:r>
     </w:p>
     <w:sectPr>
       <w:pgSz w:w="12240" w:h="15840"/>
@@ -552,7 +635,7 @@
 
 <file path=word/comments.xml><?xml version="1.0" encoding="utf-8"?>
 <w:comments xmlns:wpc="http://schemas.microsoft.com/office/word/2010/wordprocessingCanvas" xmlns:mc="http://schemas.openxmlformats.org/markup-compatibility/2006" xmlns:o="urn:schemas-microsoft-com:office:office" xmlns:r="http://schemas.openxmlformats.org/officeDocument/2006/relationships" xmlns:m="http://schemas.openxmlformats.org/officeDocument/2006/math" xmlns:v="urn:schemas-microsoft-com:vml" xmlns:wp14="http://schemas.microsoft.com/office/word/2010/wordprocessingDrawing" xmlns:wp="http://schemas.openxmlformats.org/drawingml/2006/wordprocessingDrawing" xmlns:w10="urn:schemas-microsoft-com:office:word" xmlns:w="http://schemas.openxmlformats.org/wordprocessingml/2006/main" xmlns:w14="http://schemas.microsoft.com/office/word/2010/wordml" xmlns:w15="http://schemas.microsoft.com/office/word/2012/wordml" xmlns:wpg="http://schemas.microsoft.com/office/word/2010/wordprocessingGroup" xmlns:wpi="http://schemas.microsoft.com/office/word/2010/wordprocessingInk" xmlns:wne="http://schemas.microsoft.com/office/word/2006/wordml" xmlns:wps="http://schemas.microsoft.com/office/word/2010/wordprocessingShape" mc:Ignorable="w14 w15 wp14">
-  <w:comment w:id="1" w:author="Owner" w:date="2016-11-06T05:21:00Z" w:initials="O">
+  <w:comment w:id="0" w:author="Owner" w:date="2016-11-06T05:21:00Z" w:initials="O">
     <w:p>
       <w:pPr>
         <w:pStyle w:val="CommentText"/>

</xml_diff>